<commit_message>
word file added mn prac 1
</commit_message>
<xml_diff>
--- a/MscIT/Semester 2/MordenNetworking/Practical 1/Prac 1 22306A1012.docx
+++ b/MscIT/Semester 2/MordenNetworking/Practical 1/Prac 1 22306A1012.docx
@@ -1316,8 +1316,19 @@
                 <w:sz w:val="24"/>
                 <w:szCs w:val="24"/>
               </w:rPr>
-              <w:t>R1(config-if)#no sh</w:t>
-            </w:r>
+              <w:t xml:space="preserve">R1(config-if)#no </w:t>
+            </w:r>
+            <w:proofErr w:type="spellStart"/>
+            <w:r>
+              <w:rPr>
+                <w:rFonts w:ascii="Segoe UI" w:hAnsi="Segoe UI" w:cs="Segoe UI"/>
+                <w:color w:val="000000"/>
+                <w:sz w:val="24"/>
+                <w:szCs w:val="24"/>
+              </w:rPr>
+              <w:t>sh</w:t>
+            </w:r>
+            <w:proofErr w:type="spellEnd"/>
           </w:p>
           <w:p>
             <w:pPr>
@@ -1383,8 +1394,19 @@
                 <w:sz w:val="24"/>
                 <w:szCs w:val="24"/>
               </w:rPr>
-              <w:t>R1(config-if)#no sh</w:t>
-            </w:r>
+              <w:t xml:space="preserve">R1(config-if)#no </w:t>
+            </w:r>
+            <w:proofErr w:type="spellStart"/>
+            <w:r>
+              <w:rPr>
+                <w:rFonts w:ascii="Segoe UI" w:hAnsi="Segoe UI" w:cs="Segoe UI"/>
+                <w:color w:val="000000"/>
+                <w:sz w:val="24"/>
+                <w:szCs w:val="24"/>
+              </w:rPr>
+              <w:t>sh</w:t>
+            </w:r>
+            <w:proofErr w:type="spellEnd"/>
           </w:p>
           <w:p>
             <w:pPr>
@@ -1609,8 +1631,19 @@
                 <w:sz w:val="24"/>
                 <w:szCs w:val="24"/>
               </w:rPr>
-              <w:t>R2(config-if)#no sh</w:t>
-            </w:r>
+              <w:t xml:space="preserve">R2(config-if)#no </w:t>
+            </w:r>
+            <w:proofErr w:type="spellStart"/>
+            <w:r>
+              <w:rPr>
+                <w:rFonts w:ascii="Segoe UI" w:hAnsi="Segoe UI" w:cs="Segoe UI"/>
+                <w:color w:val="000000"/>
+                <w:sz w:val="24"/>
+                <w:szCs w:val="24"/>
+              </w:rPr>
+              <w:t>sh</w:t>
+            </w:r>
+            <w:proofErr w:type="spellEnd"/>
           </w:p>
           <w:p>
             <w:pPr>
@@ -1693,7 +1726,7 @@
       </w:tr>
       <w:tr>
         <w:trPr>
-          <w:trHeight w:val="746"/>
+          <w:trHeight w:val="5070"/>
         </w:trPr>
         <w:tc>
           <w:tcPr>
@@ -1818,8 +1851,19 @@
                 <w:sz w:val="24"/>
                 <w:szCs w:val="24"/>
               </w:rPr>
-              <w:t>R3(config-if)#no sh</w:t>
-            </w:r>
+              <w:t xml:space="preserve">R3(config-if)#no </w:t>
+            </w:r>
+            <w:proofErr w:type="spellStart"/>
+            <w:r>
+              <w:rPr>
+                <w:rFonts w:ascii="Segoe UI" w:hAnsi="Segoe UI" w:cs="Segoe UI"/>
+                <w:color w:val="000000"/>
+                <w:sz w:val="24"/>
+                <w:szCs w:val="24"/>
+              </w:rPr>
+              <w:t>sh</w:t>
+            </w:r>
+            <w:proofErr w:type="spellEnd"/>
           </w:p>
           <w:p>
             <w:pPr>
@@ -1907,25 +1951,46 @@
               </w:rPr>
             </w:pPr>
           </w:p>
-          <w:p>
-            <w:pPr>
-              <w:rPr>
-                <w:rFonts w:ascii="Segoe UI" w:hAnsi="Segoe UI" w:cs="Segoe UI"/>
-                <w:color w:val="000000"/>
-                <w:sz w:val="24"/>
-                <w:szCs w:val="24"/>
-              </w:rPr>
-            </w:pPr>
-          </w:p>
-          <w:p>
-            <w:pPr>
-              <w:rPr>
-                <w:rFonts w:ascii="Segoe UI" w:hAnsi="Segoe UI" w:cs="Segoe UI"/>
-                <w:color w:val="000000"/>
-                <w:sz w:val="24"/>
-                <w:szCs w:val="24"/>
-              </w:rPr>
-            </w:pPr>
+        </w:tc>
+      </w:tr>
+      <w:tr>
+        <w:trPr>
+          <w:trHeight w:val="570"/>
+        </w:trPr>
+        <w:tc>
+          <w:tcPr>
+            <w:tcW w:w="11021" w:type="dxa"/>
+            <w:gridSpan w:val="4"/>
+            <w:tcBorders>
+              <w:top w:val="single" w:sz="4" w:space="0" w:color="D29F0F" w:themeColor="background2" w:themeShade="80"/>
+              <w:left w:val="single" w:sz="4" w:space="0" w:color="D29F0F" w:themeColor="background2" w:themeShade="80"/>
+              <w:bottom w:val="single" w:sz="4" w:space="0" w:color="D29F0F" w:themeColor="background2" w:themeShade="80"/>
+              <w:right w:val="single" w:sz="4" w:space="0" w:color="D29F0F" w:themeColor="background2" w:themeShade="80"/>
+            </w:tcBorders>
+            <w:shd w:val="clear" w:color="auto" w:fill="F3CC5F"/>
+          </w:tcPr>
+          <w:p>
+            <w:pPr>
+              <w:rPr>
+                <w:rFonts w:ascii="Segoe UI" w:hAnsi="Segoe UI" w:cs="Segoe UI"/>
+                <w:b/>
+                <w:bCs/>
+                <w:color w:val="000000"/>
+                <w:sz w:val="24"/>
+                <w:szCs w:val="24"/>
+              </w:rPr>
+            </w:pPr>
+            <w:r>
+              <w:rPr>
+                <w:rFonts w:ascii="Segoe UI" w:hAnsi="Segoe UI" w:cs="Segoe UI"/>
+                <w:b/>
+                <w:bCs/>
+                <w:color w:val="000000"/>
+                <w:sz w:val="28"/>
+                <w:szCs w:val="28"/>
+              </w:rPr>
+              <w:t>loopback address</w:t>
+            </w:r>
           </w:p>
         </w:tc>
       </w:tr>
@@ -1960,42 +2025,6 @@
                 <w:sz w:val="24"/>
                 <w:szCs w:val="24"/>
               </w:rPr>
-              <w:t>loopback address</w:t>
-            </w:r>
-          </w:p>
-        </w:tc>
-      </w:tr>
-      <w:tr>
-        <w:trPr>
-          <w:trHeight w:val="746"/>
-        </w:trPr>
-        <w:tc>
-          <w:tcPr>
-            <w:tcW w:w="11021" w:type="dxa"/>
-            <w:gridSpan w:val="4"/>
-            <w:tcBorders>
-              <w:top w:val="single" w:sz="4" w:space="0" w:color="D29F0F" w:themeColor="background2" w:themeShade="80"/>
-              <w:left w:val="single" w:sz="4" w:space="0" w:color="D29F0F" w:themeColor="background2" w:themeShade="80"/>
-              <w:bottom w:val="single" w:sz="4" w:space="0" w:color="D29F0F" w:themeColor="background2" w:themeShade="80"/>
-              <w:right w:val="single" w:sz="4" w:space="0" w:color="D29F0F" w:themeColor="background2" w:themeShade="80"/>
-            </w:tcBorders>
-          </w:tcPr>
-          <w:p>
-            <w:pPr>
-              <w:rPr>
-                <w:rFonts w:ascii="Segoe UI" w:hAnsi="Segoe UI" w:cs="Segoe UI"/>
-                <w:color w:val="000000"/>
-                <w:sz w:val="24"/>
-                <w:szCs w:val="24"/>
-              </w:rPr>
-            </w:pPr>
-            <w:r>
-              <w:rPr>
-                <w:rFonts w:ascii="Segoe UI" w:hAnsi="Segoe UI" w:cs="Segoe UI"/>
-                <w:color w:val="000000"/>
-                <w:sz w:val="24"/>
-                <w:szCs w:val="24"/>
-              </w:rPr>
               <w:t>R1 CONSOLE</w:t>
             </w:r>
           </w:p>
@@ -2037,14 +2066,25 @@
                 <w:szCs w:val="24"/>
               </w:rPr>
             </w:pPr>
-            <w:r>
-              <w:rPr>
-                <w:rFonts w:ascii="Segoe UI" w:hAnsi="Segoe UI" w:cs="Segoe UI"/>
-                <w:color w:val="000000"/>
-                <w:sz w:val="24"/>
-                <w:szCs w:val="24"/>
-              </w:rPr>
-              <w:t>ip add 10.1.1.1 255.255.255.0</w:t>
+            <w:proofErr w:type="spellStart"/>
+            <w:r>
+              <w:rPr>
+                <w:rFonts w:ascii="Segoe UI" w:hAnsi="Segoe UI" w:cs="Segoe UI"/>
+                <w:color w:val="000000"/>
+                <w:sz w:val="24"/>
+                <w:szCs w:val="24"/>
+              </w:rPr>
+              <w:t>ip</w:t>
+            </w:r>
+            <w:proofErr w:type="spellEnd"/>
+            <w:r>
+              <w:rPr>
+                <w:rFonts w:ascii="Segoe UI" w:hAnsi="Segoe UI" w:cs="Segoe UI"/>
+                <w:color w:val="000000"/>
+                <w:sz w:val="24"/>
+                <w:szCs w:val="24"/>
+              </w:rPr>
+              <w:t xml:space="preserve"> add 10.1.1.1 255.255.255.0</w:t>
             </w:r>
           </w:p>
           <w:p>
@@ -2124,7 +2164,7 @@
       </w:tr>
       <w:tr>
         <w:trPr>
-          <w:trHeight w:val="746"/>
+          <w:trHeight w:val="2571"/>
         </w:trPr>
         <w:tc>
           <w:tcPr>
@@ -2213,14 +2253,25 @@
                 <w:szCs w:val="24"/>
               </w:rPr>
             </w:pPr>
-            <w:r>
-              <w:rPr>
-                <w:rFonts w:ascii="Segoe UI" w:hAnsi="Segoe UI" w:cs="Segoe UI"/>
-                <w:color w:val="000000"/>
-                <w:sz w:val="24"/>
-                <w:szCs w:val="24"/>
-              </w:rPr>
-              <w:t>ip add 10.2.2.2 255.255.255.0</w:t>
+            <w:proofErr w:type="spellStart"/>
+            <w:r>
+              <w:rPr>
+                <w:rFonts w:ascii="Segoe UI" w:hAnsi="Segoe UI" w:cs="Segoe UI"/>
+                <w:color w:val="000000"/>
+                <w:sz w:val="24"/>
+                <w:szCs w:val="24"/>
+              </w:rPr>
+              <w:t>ip</w:t>
+            </w:r>
+            <w:proofErr w:type="spellEnd"/>
+            <w:r>
+              <w:rPr>
+                <w:rFonts w:ascii="Segoe UI" w:hAnsi="Segoe UI" w:cs="Segoe UI"/>
+                <w:color w:val="000000"/>
+                <w:sz w:val="24"/>
+                <w:szCs w:val="24"/>
+              </w:rPr>
+              <w:t xml:space="preserve"> add 10.2.2.2 255.255.255.0</w:t>
             </w:r>
           </w:p>
           <w:p>
@@ -2388,14 +2439,25 @@
                 <w:szCs w:val="24"/>
               </w:rPr>
             </w:pPr>
-            <w:r>
-              <w:rPr>
-                <w:rFonts w:ascii="Segoe UI" w:hAnsi="Segoe UI" w:cs="Segoe UI"/>
-                <w:color w:val="000000"/>
-                <w:sz w:val="24"/>
-                <w:szCs w:val="24"/>
-              </w:rPr>
-              <w:t>ip add 10.3.3.3 255.255.255.0</w:t>
+            <w:proofErr w:type="spellStart"/>
+            <w:r>
+              <w:rPr>
+                <w:rFonts w:ascii="Segoe UI" w:hAnsi="Segoe UI" w:cs="Segoe UI"/>
+                <w:color w:val="000000"/>
+                <w:sz w:val="24"/>
+                <w:szCs w:val="24"/>
+              </w:rPr>
+              <w:t>ip</w:t>
+            </w:r>
+            <w:proofErr w:type="spellEnd"/>
+            <w:r>
+              <w:rPr>
+                <w:rFonts w:ascii="Segoe UI" w:hAnsi="Segoe UI" w:cs="Segoe UI"/>
+                <w:color w:val="000000"/>
+                <w:sz w:val="24"/>
+                <w:szCs w:val="24"/>
+              </w:rPr>
+              <w:t xml:space="preserve"> add 10.3.3.3 255.255.255.0</w:t>
             </w:r>
           </w:p>
           <w:p>
@@ -2478,7 +2540,7 @@
       </w:tr>
       <w:tr>
         <w:trPr>
-          <w:trHeight w:val="746"/>
+          <w:trHeight w:val="522"/>
         </w:trPr>
         <w:tc>
           <w:tcPr>
@@ -2490,24 +2552,42 @@
               <w:bottom w:val="single" w:sz="4" w:space="0" w:color="D29F0F" w:themeColor="background2" w:themeShade="80"/>
               <w:right w:val="single" w:sz="4" w:space="0" w:color="D29F0F" w:themeColor="background2" w:themeShade="80"/>
             </w:tcBorders>
+            <w:shd w:val="clear" w:color="auto" w:fill="F3CC5F"/>
           </w:tcPr>
           <w:p>
             <w:pPr>
               <w:rPr>
                 <w:rFonts w:ascii="Segoe UI" w:hAnsi="Segoe UI" w:cs="Segoe UI"/>
-                <w:color w:val="000000"/>
-                <w:sz w:val="24"/>
-                <w:szCs w:val="24"/>
-              </w:rPr>
-            </w:pPr>
-            <w:r>
-              <w:rPr>
-                <w:rFonts w:ascii="Segoe UI" w:hAnsi="Segoe UI" w:cs="Segoe UI"/>
-                <w:color w:val="000000"/>
-                <w:sz w:val="24"/>
-                <w:szCs w:val="24"/>
-              </w:rPr>
-              <w:t>bgp protocol</w:t>
+                <w:b/>
+                <w:bCs/>
+                <w:color w:val="000000"/>
+                <w:sz w:val="28"/>
+                <w:szCs w:val="28"/>
+              </w:rPr>
+            </w:pPr>
+            <w:proofErr w:type="spellStart"/>
+            <w:r>
+              <w:rPr>
+                <w:rFonts w:ascii="Segoe UI" w:hAnsi="Segoe UI" w:cs="Segoe UI"/>
+                <w:b/>
+                <w:bCs/>
+                <w:color w:val="000000"/>
+                <w:sz w:val="28"/>
+                <w:szCs w:val="28"/>
+              </w:rPr>
+              <w:t>bgp</w:t>
+            </w:r>
+            <w:proofErr w:type="spellEnd"/>
+            <w:r>
+              <w:rPr>
+                <w:rFonts w:ascii="Segoe UI" w:hAnsi="Segoe UI" w:cs="Segoe UI"/>
+                <w:b/>
+                <w:bCs/>
+                <w:color w:val="000000"/>
+                <w:sz w:val="28"/>
+                <w:szCs w:val="28"/>
+              </w:rPr>
+              <w:t xml:space="preserve"> protocol</w:t>
             </w:r>
           </w:p>
         </w:tc>
@@ -2590,45 +2670,87 @@
                 <w:sz w:val="24"/>
                 <w:szCs w:val="24"/>
               </w:rPr>
-              <w:t>router bgp 100</w:t>
-            </w:r>
-          </w:p>
-          <w:p>
-            <w:pPr>
-              <w:rPr>
-                <w:rFonts w:ascii="Segoe UI" w:hAnsi="Segoe UI" w:cs="Segoe UI"/>
-                <w:color w:val="000000"/>
-                <w:sz w:val="24"/>
-                <w:szCs w:val="24"/>
-              </w:rPr>
-            </w:pPr>
-            <w:r>
-              <w:rPr>
-                <w:rFonts w:ascii="Segoe UI" w:hAnsi="Segoe UI" w:cs="Segoe UI"/>
-                <w:color w:val="000000"/>
-                <w:sz w:val="24"/>
-                <w:szCs w:val="24"/>
-              </w:rPr>
-              <w:t>neighbor 192.168.1.2 remote-as 200</w:t>
-            </w:r>
-          </w:p>
-          <w:p>
-            <w:pPr>
-              <w:rPr>
-                <w:rFonts w:ascii="Segoe UI" w:hAnsi="Segoe UI" w:cs="Segoe UI"/>
-                <w:color w:val="000000"/>
-                <w:sz w:val="24"/>
-                <w:szCs w:val="24"/>
-              </w:rPr>
-            </w:pPr>
-            <w:r>
-              <w:rPr>
-                <w:rFonts w:ascii="Segoe UI" w:hAnsi="Segoe UI" w:cs="Segoe UI"/>
-                <w:color w:val="000000"/>
-                <w:sz w:val="24"/>
-                <w:szCs w:val="24"/>
-              </w:rPr>
-              <w:t>neighbor 172.24.1.3 remote-as 300</w:t>
+              <w:t xml:space="preserve">router </w:t>
+            </w:r>
+            <w:proofErr w:type="spellStart"/>
+            <w:r>
+              <w:rPr>
+                <w:rFonts w:ascii="Segoe UI" w:hAnsi="Segoe UI" w:cs="Segoe UI"/>
+                <w:color w:val="000000"/>
+                <w:sz w:val="24"/>
+                <w:szCs w:val="24"/>
+              </w:rPr>
+              <w:t>bgp</w:t>
+            </w:r>
+            <w:proofErr w:type="spellEnd"/>
+            <w:r>
+              <w:rPr>
+                <w:rFonts w:ascii="Segoe UI" w:hAnsi="Segoe UI" w:cs="Segoe UI"/>
+                <w:color w:val="000000"/>
+                <w:sz w:val="24"/>
+                <w:szCs w:val="24"/>
+              </w:rPr>
+              <w:t xml:space="preserve"> 100</w:t>
+            </w:r>
+          </w:p>
+          <w:p>
+            <w:pPr>
+              <w:rPr>
+                <w:rFonts w:ascii="Segoe UI" w:hAnsi="Segoe UI" w:cs="Segoe UI"/>
+                <w:color w:val="000000"/>
+                <w:sz w:val="24"/>
+                <w:szCs w:val="24"/>
+              </w:rPr>
+            </w:pPr>
+            <w:proofErr w:type="spellStart"/>
+            <w:r>
+              <w:rPr>
+                <w:rFonts w:ascii="Segoe UI" w:hAnsi="Segoe UI" w:cs="Segoe UI"/>
+                <w:color w:val="000000"/>
+                <w:sz w:val="24"/>
+                <w:szCs w:val="24"/>
+              </w:rPr>
+              <w:t>neighbor</w:t>
+            </w:r>
+            <w:proofErr w:type="spellEnd"/>
+            <w:r>
+              <w:rPr>
+                <w:rFonts w:ascii="Segoe UI" w:hAnsi="Segoe UI" w:cs="Segoe UI"/>
+                <w:color w:val="000000"/>
+                <w:sz w:val="24"/>
+                <w:szCs w:val="24"/>
+              </w:rPr>
+              <w:t xml:space="preserve"> 192.168.1.2 remote-as 200</w:t>
+            </w:r>
+          </w:p>
+          <w:p>
+            <w:pPr>
+              <w:rPr>
+                <w:rFonts w:ascii="Segoe UI" w:hAnsi="Segoe UI" w:cs="Segoe UI"/>
+                <w:color w:val="000000"/>
+                <w:sz w:val="24"/>
+                <w:szCs w:val="24"/>
+              </w:rPr>
+            </w:pPr>
+            <w:proofErr w:type="spellStart"/>
+            <w:r>
+              <w:rPr>
+                <w:rFonts w:ascii="Segoe UI" w:hAnsi="Segoe UI" w:cs="Segoe UI"/>
+                <w:color w:val="000000"/>
+                <w:sz w:val="24"/>
+                <w:szCs w:val="24"/>
+              </w:rPr>
+              <w:t>neighbor</w:t>
+            </w:r>
+            <w:proofErr w:type="spellEnd"/>
+            <w:r>
+              <w:rPr>
+                <w:rFonts w:ascii="Segoe UI" w:hAnsi="Segoe UI" w:cs="Segoe UI"/>
+                <w:color w:val="000000"/>
+                <w:sz w:val="24"/>
+                <w:szCs w:val="24"/>
+              </w:rPr>
+              <w:t xml:space="preserve"> 172.24.1.3 remote-as 300</w:t>
             </w:r>
           </w:p>
           <w:p>
@@ -2803,7 +2925,57 @@
                 <w:sz w:val="24"/>
                 <w:szCs w:val="24"/>
               </w:rPr>
-              <w:t>router bgp 200</w:t>
+              <w:t xml:space="preserve">router </w:t>
+            </w:r>
+            <w:proofErr w:type="spellStart"/>
+            <w:r>
+              <w:rPr>
+                <w:rFonts w:ascii="Segoe UI" w:hAnsi="Segoe UI" w:cs="Segoe UI"/>
+                <w:color w:val="000000"/>
+                <w:sz w:val="24"/>
+                <w:szCs w:val="24"/>
+              </w:rPr>
+              <w:t>bgp</w:t>
+            </w:r>
+            <w:proofErr w:type="spellEnd"/>
+            <w:r>
+              <w:rPr>
+                <w:rFonts w:ascii="Segoe UI" w:hAnsi="Segoe UI" w:cs="Segoe UI"/>
+                <w:color w:val="000000"/>
+                <w:sz w:val="24"/>
+                <w:szCs w:val="24"/>
+              </w:rPr>
+              <w:t xml:space="preserve"> 200</w:t>
+            </w:r>
+          </w:p>
+          <w:p>
+            <w:pPr>
+              <w:rPr>
+                <w:rFonts w:ascii="Segoe UI" w:hAnsi="Segoe UI" w:cs="Segoe UI"/>
+                <w:color w:val="000000"/>
+                <w:sz w:val="24"/>
+                <w:szCs w:val="24"/>
+              </w:rPr>
+            </w:pPr>
+            <w:proofErr w:type="spellStart"/>
+            <w:r>
+              <w:rPr>
+                <w:rFonts w:ascii="Segoe UI" w:hAnsi="Segoe UI" w:cs="Segoe UI"/>
+                <w:color w:val="000000"/>
+                <w:sz w:val="24"/>
+                <w:szCs w:val="24"/>
+              </w:rPr>
+              <w:t>neighbor</w:t>
+            </w:r>
+            <w:proofErr w:type="spellEnd"/>
+            <w:r>
+              <w:rPr>
+                <w:rFonts w:ascii="Segoe UI" w:hAnsi="Segoe UI" w:cs="Segoe UI"/>
+                <w:color w:val="000000"/>
+                <w:sz w:val="24"/>
+                <w:szCs w:val="24"/>
+              </w:rPr>
+              <w:t xml:space="preserve"> 192.168.1.1 remote-as 100</w:t>
             </w:r>
           </w:p>
           <w:p>
@@ -2823,25 +2995,6 @@
                 <w:szCs w:val="24"/>
               </w:rPr>
               <w:lastRenderedPageBreak/>
-              <w:t>neighbor 192.168.1.1 remote-as 100</w:t>
-            </w:r>
-          </w:p>
-          <w:p>
-            <w:pPr>
-              <w:rPr>
-                <w:rFonts w:ascii="Segoe UI" w:hAnsi="Segoe UI" w:cs="Segoe UI"/>
-                <w:color w:val="000000"/>
-                <w:sz w:val="24"/>
-                <w:szCs w:val="24"/>
-              </w:rPr>
-            </w:pPr>
-            <w:r>
-              <w:rPr>
-                <w:rFonts w:ascii="Segoe UI" w:hAnsi="Segoe UI" w:cs="Segoe UI"/>
-                <w:color w:val="000000"/>
-                <w:sz w:val="24"/>
-                <w:szCs w:val="24"/>
-              </w:rPr>
               <w:t>network 10.2.2.0 mask 255.255.255.0</w:t>
             </w:r>
           </w:p>
@@ -2981,26 +3134,57 @@
                 <w:sz w:val="24"/>
                 <w:szCs w:val="24"/>
               </w:rPr>
-              <w:t>router bgp 300</w:t>
-            </w:r>
-          </w:p>
-          <w:p>
-            <w:pPr>
-              <w:rPr>
-                <w:rFonts w:ascii="Segoe UI" w:hAnsi="Segoe UI" w:cs="Segoe UI"/>
-                <w:color w:val="000000"/>
-                <w:sz w:val="24"/>
-                <w:szCs w:val="24"/>
-              </w:rPr>
-            </w:pPr>
-            <w:r>
-              <w:rPr>
-                <w:rFonts w:ascii="Segoe UI" w:hAnsi="Segoe UI" w:cs="Segoe UI"/>
-                <w:color w:val="000000"/>
-                <w:sz w:val="24"/>
-                <w:szCs w:val="24"/>
-              </w:rPr>
-              <w:t>neighbor 172.24.1.1 remote-as 100</w:t>
+              <w:t xml:space="preserve">router </w:t>
+            </w:r>
+            <w:proofErr w:type="spellStart"/>
+            <w:r>
+              <w:rPr>
+                <w:rFonts w:ascii="Segoe UI" w:hAnsi="Segoe UI" w:cs="Segoe UI"/>
+                <w:color w:val="000000"/>
+                <w:sz w:val="24"/>
+                <w:szCs w:val="24"/>
+              </w:rPr>
+              <w:t>bgp</w:t>
+            </w:r>
+            <w:proofErr w:type="spellEnd"/>
+            <w:r>
+              <w:rPr>
+                <w:rFonts w:ascii="Segoe UI" w:hAnsi="Segoe UI" w:cs="Segoe UI"/>
+                <w:color w:val="000000"/>
+                <w:sz w:val="24"/>
+                <w:szCs w:val="24"/>
+              </w:rPr>
+              <w:t xml:space="preserve"> 300</w:t>
+            </w:r>
+          </w:p>
+          <w:p>
+            <w:pPr>
+              <w:rPr>
+                <w:rFonts w:ascii="Segoe UI" w:hAnsi="Segoe UI" w:cs="Segoe UI"/>
+                <w:color w:val="000000"/>
+                <w:sz w:val="24"/>
+                <w:szCs w:val="24"/>
+              </w:rPr>
+            </w:pPr>
+            <w:proofErr w:type="spellStart"/>
+            <w:r>
+              <w:rPr>
+                <w:rFonts w:ascii="Segoe UI" w:hAnsi="Segoe UI" w:cs="Segoe UI"/>
+                <w:color w:val="000000"/>
+                <w:sz w:val="24"/>
+                <w:szCs w:val="24"/>
+              </w:rPr>
+              <w:t>neighbor</w:t>
+            </w:r>
+            <w:proofErr w:type="spellEnd"/>
+            <w:r>
+              <w:rPr>
+                <w:rFonts w:ascii="Segoe UI" w:hAnsi="Segoe UI" w:cs="Segoe UI"/>
+                <w:color w:val="000000"/>
+                <w:sz w:val="24"/>
+                <w:szCs w:val="24"/>
+              </w:rPr>
+              <w:t xml:space="preserve"> 172.24.1.1 remote-as 100</w:t>
             </w:r>
           </w:p>
           <w:p>
@@ -3095,6 +3279,105 @@
               </w:drawing>
             </w:r>
           </w:p>
+          <w:p>
+            <w:pPr>
+              <w:rPr>
+                <w:rFonts w:ascii="Segoe UI" w:hAnsi="Segoe UI" w:cs="Segoe UI"/>
+                <w:color w:val="000000"/>
+                <w:sz w:val="24"/>
+                <w:szCs w:val="24"/>
+              </w:rPr>
+            </w:pPr>
+          </w:p>
+        </w:tc>
+      </w:tr>
+      <w:tr>
+        <w:trPr>
+          <w:trHeight w:val="746"/>
+        </w:trPr>
+        <w:tc>
+          <w:tcPr>
+            <w:tcW w:w="11021" w:type="dxa"/>
+            <w:gridSpan w:val="4"/>
+            <w:tcBorders>
+              <w:top w:val="single" w:sz="4" w:space="0" w:color="D29F0F" w:themeColor="background2" w:themeShade="80"/>
+              <w:left w:val="single" w:sz="4" w:space="0" w:color="D29F0F" w:themeColor="background2" w:themeShade="80"/>
+              <w:bottom w:val="single" w:sz="4" w:space="0" w:color="D29F0F" w:themeColor="background2" w:themeShade="80"/>
+              <w:right w:val="single" w:sz="4" w:space="0" w:color="D29F0F" w:themeColor="background2" w:themeShade="80"/>
+            </w:tcBorders>
+            <w:shd w:val="clear" w:color="auto" w:fill="F3CC5F"/>
+          </w:tcPr>
+          <w:p>
+            <w:pPr>
+              <w:rPr>
+                <w:rFonts w:ascii="Segoe UI" w:hAnsi="Segoe UI" w:cs="Segoe UI"/>
+                <w:b/>
+                <w:bCs/>
+                <w:color w:val="000000"/>
+                <w:sz w:val="28"/>
+                <w:szCs w:val="28"/>
+              </w:rPr>
+            </w:pPr>
+            <w:r>
+              <w:rPr>
+                <w:rFonts w:ascii="Segoe UI" w:hAnsi="Segoe UI" w:cs="Segoe UI"/>
+                <w:b/>
+                <w:bCs/>
+                <w:color w:val="000000"/>
+                <w:sz w:val="28"/>
+                <w:szCs w:val="28"/>
+              </w:rPr>
+              <w:t xml:space="preserve">do </w:t>
+            </w:r>
+            <w:proofErr w:type="spellStart"/>
+            <w:r>
+              <w:rPr>
+                <w:rFonts w:ascii="Segoe UI" w:hAnsi="Segoe UI" w:cs="Segoe UI"/>
+                <w:b/>
+                <w:bCs/>
+                <w:color w:val="000000"/>
+                <w:sz w:val="28"/>
+                <w:szCs w:val="28"/>
+              </w:rPr>
+              <w:t>sh</w:t>
+            </w:r>
+            <w:proofErr w:type="spellEnd"/>
+            <w:r>
+              <w:rPr>
+                <w:rFonts w:ascii="Segoe UI" w:hAnsi="Segoe UI" w:cs="Segoe UI"/>
+                <w:b/>
+                <w:bCs/>
+                <w:color w:val="000000"/>
+                <w:sz w:val="28"/>
+                <w:szCs w:val="28"/>
+              </w:rPr>
+              <w:t xml:space="preserve"> </w:t>
+            </w:r>
+            <w:proofErr w:type="spellStart"/>
+            <w:r>
+              <w:rPr>
+                <w:rFonts w:ascii="Segoe UI" w:hAnsi="Segoe UI" w:cs="Segoe UI"/>
+                <w:b/>
+                <w:bCs/>
+                <w:color w:val="000000"/>
+                <w:sz w:val="28"/>
+                <w:szCs w:val="28"/>
+              </w:rPr>
+              <w:t>ip</w:t>
+            </w:r>
+            <w:proofErr w:type="spellEnd"/>
+            <w:r>
+              <w:rPr>
+                <w:rFonts w:ascii="Segoe UI" w:hAnsi="Segoe UI" w:cs="Segoe UI"/>
+                <w:b/>
+                <w:bCs/>
+                <w:color w:val="000000"/>
+                <w:sz w:val="28"/>
+                <w:szCs w:val="28"/>
+              </w:rPr>
+              <w:t xml:space="preserve"> route</w:t>
+            </w:r>
+          </w:p>
         </w:tc>
       </w:tr>
       <w:tr>
@@ -3121,70 +3404,14 @@
                 <w:szCs w:val="24"/>
               </w:rPr>
             </w:pPr>
-          </w:p>
-          <w:p>
-            <w:pPr>
-              <w:rPr>
-                <w:rFonts w:ascii="Segoe UI" w:hAnsi="Segoe UI" w:cs="Segoe UI"/>
-                <w:color w:val="000000"/>
-                <w:sz w:val="24"/>
-                <w:szCs w:val="24"/>
-              </w:rPr>
-            </w:pPr>
-            <w:r>
-              <w:rPr>
-                <w:rFonts w:ascii="Segoe UI" w:hAnsi="Segoe UI" w:cs="Segoe UI"/>
-                <w:color w:val="000000"/>
-                <w:sz w:val="24"/>
-                <w:szCs w:val="24"/>
-              </w:rPr>
-              <w:t>do sh ip route</w:t>
-            </w:r>
-          </w:p>
-          <w:p>
-            <w:pPr>
-              <w:rPr>
-                <w:rFonts w:ascii="Segoe UI" w:hAnsi="Segoe UI" w:cs="Segoe UI"/>
-                <w:color w:val="000000"/>
-                <w:sz w:val="24"/>
-                <w:szCs w:val="24"/>
-              </w:rPr>
-            </w:pPr>
-          </w:p>
-        </w:tc>
-      </w:tr>
-      <w:tr>
-        <w:trPr>
-          <w:trHeight w:val="746"/>
-        </w:trPr>
-        <w:tc>
-          <w:tcPr>
-            <w:tcW w:w="11021" w:type="dxa"/>
-            <w:gridSpan w:val="4"/>
-            <w:tcBorders>
-              <w:top w:val="single" w:sz="4" w:space="0" w:color="D29F0F" w:themeColor="background2" w:themeShade="80"/>
-              <w:left w:val="single" w:sz="4" w:space="0" w:color="D29F0F" w:themeColor="background2" w:themeShade="80"/>
-              <w:bottom w:val="single" w:sz="4" w:space="0" w:color="D29F0F" w:themeColor="background2" w:themeShade="80"/>
-              <w:right w:val="single" w:sz="4" w:space="0" w:color="D29F0F" w:themeColor="background2" w:themeShade="80"/>
-            </w:tcBorders>
-          </w:tcPr>
-          <w:p>
-            <w:pPr>
-              <w:rPr>
-                <w:rFonts w:ascii="Segoe UI" w:hAnsi="Segoe UI" w:cs="Segoe UI"/>
-                <w:color w:val="000000"/>
-                <w:sz w:val="24"/>
-                <w:szCs w:val="24"/>
-              </w:rPr>
-            </w:pPr>
             <w:r>
               <w:rPr>
                 <w:noProof/>
               </w:rPr>
               <w:drawing>
-                <wp:inline distT="0" distB="0" distL="0" distR="0" wp14:anchorId="62A66027" wp14:editId="2DE9AAA6">
-                  <wp:extent cx="3966845" cy="3880758"/>
-                  <wp:effectExtent l="0" t="0" r="0" b="5715"/>
+                <wp:inline distT="0" distB="0" distL="0" distR="0" wp14:anchorId="62A66027" wp14:editId="48D4B7C7">
+                  <wp:extent cx="3145972" cy="3077699"/>
+                  <wp:effectExtent l="0" t="0" r="0" b="8890"/>
                   <wp:docPr id="16" name="Picture 16" descr="17"/>
                   <wp:cNvGraphicFramePr>
                     <a:graphicFrameLocks xmlns:a="http://schemas.openxmlformats.org/drawingml/2006/main" noChangeAspect="1"/>
@@ -3212,7 +3439,7 @@
                         <pic:spPr bwMode="auto">
                           <a:xfrm>
                             <a:off x="0" y="0"/>
-                            <a:ext cx="3982116" cy="3895698"/>
+                            <a:ext cx="3169613" cy="3100827"/>
                           </a:xfrm>
                           <a:prstGeom prst="rect">
                             <a:avLst/>
@@ -3233,25 +3460,14 @@
                 </wp:inline>
               </w:drawing>
             </w:r>
-          </w:p>
-          <w:p>
-            <w:pPr>
-              <w:rPr>
-                <w:rFonts w:ascii="Segoe UI" w:hAnsi="Segoe UI" w:cs="Segoe UI"/>
-                <w:color w:val="000000"/>
-                <w:sz w:val="24"/>
-                <w:szCs w:val="24"/>
-              </w:rPr>
-            </w:pPr>
             <w:r>
               <w:rPr>
                 <w:noProof/>
               </w:rPr>
-              <w:lastRenderedPageBreak/>
               <w:drawing>
-                <wp:inline distT="0" distB="0" distL="0" distR="0" wp14:anchorId="0FFAD770" wp14:editId="0EC44002">
-                  <wp:extent cx="3985103" cy="3483138"/>
-                  <wp:effectExtent l="0" t="0" r="0" b="3175"/>
+                <wp:inline distT="0" distB="0" distL="0" distR="0" wp14:anchorId="0FFAD770" wp14:editId="6B5E0B3C">
+                  <wp:extent cx="3543300" cy="3096985"/>
+                  <wp:effectExtent l="0" t="0" r="0" b="8255"/>
                   <wp:docPr id="17" name="Picture 17" descr="18"/>
                   <wp:cNvGraphicFramePr>
                     <a:graphicFrameLocks xmlns:a="http://schemas.openxmlformats.org/drawingml/2006/main" noChangeAspect="1"/>
@@ -3281,7 +3497,7 @@
                         <pic:spPr bwMode="auto">
                           <a:xfrm>
                             <a:off x="0" y="0"/>
-                            <a:ext cx="4016680" cy="3510737"/>
+                            <a:ext cx="3580591" cy="3129579"/>
                           </a:xfrm>
                           <a:prstGeom prst="rect">
                             <a:avLst/>
@@ -3311,9 +3527,10 @@
               <w:rPr>
                 <w:noProof/>
               </w:rPr>
+              <w:lastRenderedPageBreak/>
               <w:drawing>
-                <wp:inline distT="0" distB="0" distL="0" distR="0" wp14:anchorId="7F18671D" wp14:editId="6931C2E4">
-                  <wp:extent cx="3984625" cy="3643876"/>
+                <wp:inline distT="0" distB="0" distL="0" distR="0" wp14:anchorId="7F18671D" wp14:editId="3A71BFD9">
+                  <wp:extent cx="3547292" cy="3243943"/>
                   <wp:effectExtent l="0" t="0" r="0" b="0"/>
                   <wp:docPr id="18" name="Picture 18" descr="16"/>
                   <wp:cNvGraphicFramePr>
@@ -3344,7 +3561,7 @@
                         <pic:spPr bwMode="auto">
                           <a:xfrm>
                             <a:off x="0" y="0"/>
-                            <a:ext cx="4011481" cy="3668436"/>
+                            <a:ext cx="3575508" cy="3269746"/>
                           </a:xfrm>
                           <a:prstGeom prst="rect">
                             <a:avLst/>
@@ -3377,16 +3594,25 @@
               <w:bottom w:val="single" w:sz="4" w:space="0" w:color="D29F0F" w:themeColor="background2" w:themeShade="80"/>
               <w:right w:val="single" w:sz="4" w:space="0" w:color="D29F0F" w:themeColor="background2" w:themeShade="80"/>
             </w:tcBorders>
+            <w:shd w:val="clear" w:color="auto" w:fill="F3CC5F"/>
           </w:tcPr>
           <w:p>
             <w:pPr>
               <w:rPr>
+                <w:b/>
+                <w:bCs/>
                 <w:noProof/>
-              </w:rPr>
-            </w:pPr>
-            <w:r>
-              <w:rPr>
+                <w:sz w:val="28"/>
+                <w:szCs w:val="28"/>
+              </w:rPr>
+            </w:pPr>
+            <w:r>
+              <w:rPr>
+                <w:b/>
+                <w:bCs/>
                 <w:noProof/>
+                <w:sz w:val="28"/>
+                <w:szCs w:val="28"/>
               </w:rPr>
               <w:lastRenderedPageBreak/>
               <w:t>OUTPUT</w:t>
@@ -3396,7 +3622,7 @@
       </w:tr>
       <w:tr>
         <w:trPr>
-          <w:trHeight w:val="746"/>
+          <w:trHeight w:val="445"/>
         </w:trPr>
         <w:tc>
           <w:tcPr>
@@ -3412,11 +3638,15 @@
           <w:p>
             <w:pPr>
               <w:rPr>
+                <w:b/>
+                <w:bCs/>
                 <w:noProof/>
               </w:rPr>
             </w:pPr>
             <w:r>
               <w:rPr>
+                <w:b/>
+                <w:bCs/>
                 <w:noProof/>
               </w:rPr>
               <w:t>From R2(COMPANY) to R3(CUSTOMER)</w:t>
@@ -3459,11 +3689,10 @@
               <w:rPr>
                 <w:noProof/>
               </w:rPr>
-              <w:lastRenderedPageBreak/>
               <w:drawing>
-                <wp:inline distT="0" distB="0" distL="0" distR="0" wp14:anchorId="0B9A83E3" wp14:editId="58DE410B">
-                  <wp:extent cx="4517572" cy="1709193"/>
-                  <wp:effectExtent l="0" t="0" r="0" b="5715"/>
+                <wp:inline distT="0" distB="0" distL="0" distR="0" wp14:anchorId="0B9A83E3" wp14:editId="034B51B2">
+                  <wp:extent cx="4142015" cy="1567103"/>
+                  <wp:effectExtent l="0" t="0" r="0" b="0"/>
                   <wp:docPr id="19" name="Picture 19" descr="19"/>
                   <wp:cNvGraphicFramePr>
                     <a:graphicFrameLocks xmlns:a="http://schemas.openxmlformats.org/drawingml/2006/main" noChangeAspect="1"/>
@@ -3493,7 +3722,7 @@
                         <pic:spPr bwMode="auto">
                           <a:xfrm>
                             <a:off x="0" y="0"/>
-                            <a:ext cx="4539716" cy="1717571"/>
+                            <a:ext cx="4174576" cy="1579422"/>
                           </a:xfrm>
                           <a:prstGeom prst="rect">
                             <a:avLst/>
@@ -3521,7 +3750,7 @@
       </w:tr>
       <w:tr>
         <w:trPr>
-          <w:trHeight w:val="746"/>
+          <w:trHeight w:val="2286"/>
         </w:trPr>
         <w:tc>
           <w:tcPr>
@@ -3537,14 +3766,17 @@
           <w:p>
             <w:pPr>
               <w:rPr>
+                <w:b/>
+                <w:bCs/>
                 <w:noProof/>
               </w:rPr>
             </w:pPr>
             <w:r>
               <w:rPr>
+                <w:b/>
+                <w:bCs/>
                 <w:noProof/>
               </w:rPr>
-              <w:lastRenderedPageBreak/>
               <w:t>From R3(CUSTOMER) to R2(COMPANY)</w:t>
             </w:r>
           </w:p>
@@ -3586,9 +3818,9 @@
                 <w:noProof/>
               </w:rPr>
               <w:drawing>
-                <wp:inline distT="0" distB="0" distL="0" distR="0" wp14:anchorId="45CA1F48" wp14:editId="379D6286">
-                  <wp:extent cx="4348843" cy="1673932"/>
-                  <wp:effectExtent l="0" t="0" r="0" b="2540"/>
+                <wp:inline distT="0" distB="0" distL="0" distR="0" wp14:anchorId="45CA1F48" wp14:editId="26923373">
+                  <wp:extent cx="3913415" cy="1506330"/>
+                  <wp:effectExtent l="0" t="0" r="0" b="0"/>
                   <wp:docPr id="20" name="Picture 20" descr="20"/>
                   <wp:cNvGraphicFramePr>
                     <a:graphicFrameLocks xmlns:a="http://schemas.openxmlformats.org/drawingml/2006/main" noChangeAspect="1"/>
@@ -3618,7 +3850,7 @@
                         <pic:spPr bwMode="auto">
                           <a:xfrm>
                             <a:off x="0" y="0"/>
-                            <a:ext cx="4366757" cy="1680828"/>
+                            <a:ext cx="3934982" cy="1514631"/>
                           </a:xfrm>
                           <a:prstGeom prst="rect">
                             <a:avLst/>
@@ -3638,8 +3870,6 @@
         </w:tc>
       </w:tr>
     </w:tbl>
-    <w:p/>
-    <w:p/>
     <w:p>
       <w:pPr>
         <w:jc w:val="center"/>

</xml_diff>